<commit_message>
Problem statement derivables And Background Study updated
</commit_message>
<xml_diff>
--- a/Documents/D-AcademeProposal.docx
+++ b/Documents/D-AcademeProposal.docx
@@ -18,9 +18,10 @@
           <w:noProof/>
           <w:sz w:val="24"/>
           <w:szCs w:val="24"/>
+          <w:lang w:val="en-GB" w:eastAsia="en-GB"/>
         </w:rPr>
         <w:drawing>
-          <wp:inline distT="0" distB="0" distL="0" distR="0" wp14:anchorId="77FAD5DD" wp14:editId="6CEB7286">
+          <wp:inline distT="0" distB="0" distL="0" distR="0" wp14:anchorId="1901B408" wp14:editId="71645D56">
             <wp:extent cx="2551181" cy="749810"/>
             <wp:effectExtent l="0" t="0" r="0" b="0"/>
             <wp:docPr id="4" name="Picture 4"/>
@@ -475,7 +476,7 @@
             <w:tag w:val=""/>
             <w:id w:val="2026284900"/>
             <w:placeholder>
-              <w:docPart w:val="0BA365DEA4E54EC09A69A712F240DAED"/>
+              <w:docPart w:val="4CD40B82B0EE4864B55BE07E4F09773F"/>
             </w:placeholder>
             <w:dataBinding w:prefixMappings="xmlns:ns0='http://purl.org/dc/elements/1.1/' xmlns:ns1='http://schemas.openxmlformats.org/package/2006/metadata/core-properties' " w:xpath="/ns1:coreProperties[1]/ns0:creator[1]" w:storeItemID="{6C3C8BC8-F283-45AE-878A-BAB7291924A1}"/>
             <w:text/>
@@ -879,7 +880,7 @@
           <w:sz w:val="24"/>
           <w:szCs w:val="24"/>
         </w:rPr>
-        <w:t>01/10/2024</w:t>
+        <w:t>02/10/2024</w:t>
       </w:r>
       <w:r>
         <w:rPr>
@@ -1297,7 +1298,7 @@
           <w:sz w:val="24"/>
           <w:szCs w:val="24"/>
         </w:rPr>
-        <w:t>01/10/2024</w:t>
+        <w:t>02/10/2024</w:t>
       </w:r>
       <w:r>
         <w:rPr>
@@ -1358,7 +1359,7 @@
           <w:sz w:val="24"/>
           <w:szCs w:val="24"/>
         </w:rPr>
-        <w:t>01/10/2024</w:t>
+        <w:t>02/10/2024</w:t>
       </w:r>
       <w:r>
         <w:rPr>
@@ -1603,7 +1604,7 @@
           <w:sz w:val="24"/>
           <w:szCs w:val="24"/>
         </w:rPr>
-        <w:t>01/10/2024</w:t>
+        <w:t>02/10/2024</w:t>
       </w:r>
       <w:r>
         <w:rPr>
@@ -1938,7 +1939,7 @@
           <w:sz w:val="24"/>
           <w:szCs w:val="24"/>
         </w:rPr>
-        <w:t>01/10/2024</w:t>
+        <w:t>02/10/2024</w:t>
       </w:r>
       <w:r>
         <w:rPr>
@@ -2281,25 +2282,7 @@
                 <w:b/>
                 <w:noProof/>
               </w:rPr>
-              <w:t>Problem</w:t>
-            </w:r>
-            <w:r>
-              <w:rPr>
-                <w:rStyle w:val="Hyperlink"/>
-                <w:rFonts w:ascii="Times New Roman" w:hAnsi="Times New Roman" w:cs="Times New Roman"/>
-                <w:b/>
-                <w:noProof/>
-              </w:rPr>
-              <w:t xml:space="preserve"> </w:t>
-            </w:r>
-            <w:r>
-              <w:rPr>
-                <w:rStyle w:val="Hyperlink"/>
-                <w:rFonts w:ascii="Times New Roman" w:hAnsi="Times New Roman" w:cs="Times New Roman"/>
-                <w:b/>
-                <w:noProof/>
-              </w:rPr>
-              <w:t>statement</w:t>
+              <w:t>Problem statement</w:t>
             </w:r>
             <w:r>
               <w:rPr>
@@ -3013,6 +2996,7 @@
           <w:ilvl w:val="0"/>
           <w:numId w:val="3"/>
         </w:numPr>
+        <w:ind w:left="720"/>
         <w:rPr>
           <w:rFonts w:ascii="Times New Roman" w:hAnsi="Times New Roman" w:cs="Times New Roman"/>
           <w:b/>
@@ -3035,6 +3019,7 @@
           <w:ilvl w:val="0"/>
           <w:numId w:val="3"/>
         </w:numPr>
+        <w:ind w:left="720"/>
         <w:rPr>
           <w:rFonts w:ascii="Times New Roman" w:hAnsi="Times New Roman" w:cs="Times New Roman"/>
           <w:b/>
@@ -3130,6 +3115,7 @@
           <w:ilvl w:val="0"/>
           <w:numId w:val="3"/>
         </w:numPr>
+        <w:ind w:left="720"/>
         <w:rPr>
           <w:rFonts w:ascii="Times New Roman" w:hAnsi="Times New Roman" w:cs="Times New Roman"/>
           <w:b/>
@@ -3153,23 +3139,14 @@
         <w:pStyle w:val="ListParagraph"/>
         <w:numPr>
           <w:ilvl w:val="0"/>
-          <w:numId w:val="11"/>
+          <w:numId w:val="17"/>
         </w:numPr>
-        <w:spacing w:line="240" w:lineRule="auto"/>
-        <w:ind w:left="450"/>
-        <w:jc w:val="both"/>
-        <w:rPr>
-          <w:sz w:val="24"/>
-          <w:szCs w:val="24"/>
-        </w:rPr>
-      </w:pPr>
-      <w:bookmarkStart w:id="3" w:name="_Toc178602467"/>
-      <w:r>
-        <w:rPr>
-          <w:sz w:val="24"/>
-          <w:szCs w:val="24"/>
-        </w:rPr>
-        <w:t>Engagement and Retention of Learners: Ensure students stay engaged and motivated to complete courses in a digital learning environment.</w:t>
+      </w:pPr>
+      <w:r>
+        <w:t>Centralized Control:</w:t>
+      </w:r>
+      <w:r>
+        <w:t xml:space="preserve"> Traditional online learning platforms often face challenges related to centralized control. This can lead to issues with data ownership, censorship, and limited transparency.</w:t>
       </w:r>
     </w:p>
     <w:p>
@@ -3177,22 +3154,17 @@
         <w:pStyle w:val="ListParagraph"/>
         <w:numPr>
           <w:ilvl w:val="0"/>
-          <w:numId w:val="11"/>
+          <w:numId w:val="17"/>
         </w:numPr>
-        <w:spacing w:line="240" w:lineRule="auto"/>
-        <w:ind w:left="450"/>
-        <w:jc w:val="both"/>
-        <w:rPr>
-          <w:sz w:val="24"/>
-          <w:szCs w:val="24"/>
-        </w:rPr>
-      </w:pPr>
-      <w:r>
-        <w:rPr>
-          <w:sz w:val="24"/>
-          <w:szCs w:val="24"/>
-        </w:rPr>
-        <w:t>Personalized Learning Experience: Provide customized learning paths tailored to each student's needs, preferences, and progress.</w:t>
+      </w:pPr>
+      <w:r>
+        <w:t>Limited Accessibility:</w:t>
+      </w:r>
+      <w:r>
+        <w:t xml:space="preserve"> Access to quality education can be restricted by geographical location, financial resources, or language barriers. Traditional platforms may not effectively address these limitations.</w:t>
+      </w:r>
+      <w:r>
+        <w:t xml:space="preserve"> </w:t>
       </w:r>
     </w:p>
     <w:p>
@@ -3200,36 +3172,14 @@
         <w:pStyle w:val="ListParagraph"/>
         <w:numPr>
           <w:ilvl w:val="0"/>
-          <w:numId w:val="11"/>
+          <w:numId w:val="17"/>
         </w:numPr>
-        <w:spacing w:line="240" w:lineRule="auto"/>
-        <w:ind w:left="450"/>
-        <w:jc w:val="both"/>
-        <w:rPr>
-          <w:sz w:val="24"/>
-          <w:szCs w:val="24"/>
-        </w:rPr>
-      </w:pPr>
-      <w:r>
-        <w:rPr>
-          <w:sz w:val="24"/>
-          <w:szCs w:val="24"/>
-        </w:rPr>
-        <w:t>Assessment and Feedback Automation:</w:t>
-      </w:r>
-      <w:r>
-        <w:rPr>
-          <w:sz w:val="24"/>
-          <w:szCs w:val="24"/>
-        </w:rPr>
-        <w:t xml:space="preserve"> </w:t>
-      </w:r>
-      <w:r>
-        <w:rPr>
-          <w:sz w:val="24"/>
-          <w:szCs w:val="24"/>
-        </w:rPr>
-        <w:t>Automate assessments and deliver real-time, meaningful feedback to track learners' progress.</w:t>
+      </w:pPr>
+      <w:r>
+        <w:t xml:space="preserve">Lack of trust and security: </w:t>
+      </w:r>
+      <w:r>
+        <w:t>Concerns regarding data privacy, security breaches, and the potential for fraud can deter individuals from fully engaging in traditional online learning platforms.</w:t>
       </w:r>
     </w:p>
     <w:p>
@@ -3237,22 +3187,14 @@
         <w:pStyle w:val="ListParagraph"/>
         <w:numPr>
           <w:ilvl w:val="0"/>
-          <w:numId w:val="11"/>
+          <w:numId w:val="17"/>
         </w:numPr>
-        <w:spacing w:line="240" w:lineRule="auto"/>
-        <w:ind w:left="450"/>
-        <w:jc w:val="both"/>
-        <w:rPr>
-          <w:sz w:val="24"/>
-          <w:szCs w:val="24"/>
-        </w:rPr>
-      </w:pPr>
-      <w:r>
-        <w:rPr>
-          <w:sz w:val="24"/>
-          <w:szCs w:val="24"/>
-        </w:rPr>
-        <w:t>Access to Quality Educational Resources: Ensure equal access to high-quality educational content for learners from diverse backgrounds.</w:t>
+      </w:pPr>
+      <w:r>
+        <w:t xml:space="preserve">Interoperability Challenges: </w:t>
+      </w:r>
+      <w:r>
+        <w:t>The lack of interoperability between different learning platforms hinders the seamless transfer of credits, credentials, and other learning materials.</w:t>
       </w:r>
     </w:p>
     <w:p>
@@ -3260,130 +3202,20 @@
         <w:pStyle w:val="ListParagraph"/>
         <w:numPr>
           <w:ilvl w:val="0"/>
-          <w:numId w:val="11"/>
+          <w:numId w:val="17"/>
         </w:numPr>
-        <w:spacing w:line="240" w:lineRule="auto"/>
-        <w:ind w:left="450"/>
-        <w:jc w:val="both"/>
-        <w:rPr>
-          <w:sz w:val="24"/>
-          <w:szCs w:val="24"/>
-        </w:rPr>
-      </w:pPr>
-      <w:r>
-        <w:rPr>
-          <w:sz w:val="24"/>
-          <w:szCs w:val="24"/>
-        </w:rPr>
-        <w:t>Cheating and Fraud Prevention:</w:t>
-      </w:r>
-      <w:r>
-        <w:rPr>
-          <w:sz w:val="24"/>
-          <w:szCs w:val="24"/>
-        </w:rPr>
-        <w:t xml:space="preserve"> </w:t>
-      </w:r>
-      <w:r>
-        <w:rPr>
-          <w:sz w:val="24"/>
-          <w:szCs w:val="24"/>
-        </w:rPr>
-        <w:t>Prevent cheating during assessments and ensure certificates are legitimate and earned by students.</w:t>
-      </w:r>
-    </w:p>
-    <w:p>
-      <w:pPr>
-        <w:pStyle w:val="ListParagraph"/>
-        <w:numPr>
-          <w:ilvl w:val="0"/>
-          <w:numId w:val="11"/>
-        </w:numPr>
-        <w:spacing w:line="240" w:lineRule="auto"/>
-        <w:ind w:left="450"/>
-        <w:jc w:val="both"/>
-        <w:rPr>
-          <w:sz w:val="24"/>
-          <w:szCs w:val="24"/>
-        </w:rPr>
-      </w:pPr>
-      <w:r>
-        <w:rPr>
-          <w:sz w:val="24"/>
-          <w:szCs w:val="24"/>
-        </w:rPr>
-        <w:t>Ownership and Intellectual Property Authentication: Securely represent and verify educational content ownership using NFTs on a decentralized platform.</w:t>
-      </w:r>
-    </w:p>
-    <w:p>
-      <w:pPr>
-        <w:pStyle w:val="ListParagraph"/>
-        <w:numPr>
-          <w:ilvl w:val="0"/>
-          <w:numId w:val="11"/>
-        </w:numPr>
-        <w:spacing w:line="240" w:lineRule="auto"/>
-        <w:ind w:left="450"/>
-        <w:jc w:val="both"/>
-        <w:rPr>
-          <w:sz w:val="24"/>
-          <w:szCs w:val="24"/>
-        </w:rPr>
-      </w:pPr>
-      <w:r>
-        <w:rPr>
-          <w:sz w:val="24"/>
-          <w:szCs w:val="24"/>
-        </w:rPr>
-        <w:t>Tokenized Access to Courses: Use tokens to grant students secure access to courses through a decentralized paywall system.</w:t>
-      </w:r>
-    </w:p>
-    <w:p>
-      <w:pPr>
-        <w:pStyle w:val="ListParagraph"/>
-        <w:numPr>
-          <w:ilvl w:val="0"/>
-          <w:numId w:val="11"/>
-        </w:numPr>
-        <w:spacing w:line="240" w:lineRule="auto"/>
-        <w:ind w:left="450"/>
-        <w:jc w:val="both"/>
-        <w:rPr>
-          <w:sz w:val="24"/>
-          <w:szCs w:val="24"/>
-        </w:rPr>
-      </w:pPr>
-      <w:r>
-        <w:rPr>
-          <w:sz w:val="24"/>
-          <w:szCs w:val="24"/>
-        </w:rPr>
-        <w:t>Automated Royalty and Payment Distribution: Automate payments and royalty distributions to content creators using smart contracts.</w:t>
-      </w:r>
-    </w:p>
-    <w:p>
-      <w:pPr>
-        <w:pStyle w:val="ListParagraph"/>
-        <w:numPr>
-          <w:ilvl w:val="0"/>
-          <w:numId w:val="11"/>
-        </w:numPr>
-        <w:spacing w:line="240" w:lineRule="auto"/>
-        <w:ind w:left="450"/>
-        <w:jc w:val="both"/>
-        <w:rPr>
-          <w:sz w:val="24"/>
-          <w:szCs w:val="24"/>
-        </w:rPr>
-      </w:pPr>
-      <w:r>
-        <w:rPr>
-          <w:sz w:val="24"/>
-          <w:szCs w:val="24"/>
-        </w:rPr>
-        <w:t>Certificate and Credential Authentication: Issue tamper-proof, verifiable certificates as NFTs upon course completion.</w:t>
-      </w:r>
-    </w:p>
+      </w:pPr>
+      <w:r>
+        <w:t>Live interaction: There is no live interaction approaches in exi</w:t>
+      </w:r>
+      <w:r>
+        <w:t>sting online platform so we can</w:t>
+      </w:r>
+      <w:r>
+        <w:t>not determine whether the courses provided by different online platform is effectively working or not.</w:t>
+      </w:r>
+    </w:p>
+    <w:p/>
     <w:p>
       <w:pPr>
         <w:spacing w:before="0" w:after="160" w:line="259" w:lineRule="auto"/>
@@ -3395,6 +3227,7 @@
           <w:szCs w:val="32"/>
         </w:rPr>
       </w:pPr>
+      <w:bookmarkStart w:id="3" w:name="_Toc178602467"/>
       <w:r>
         <w:rPr>
           <w:rFonts w:ascii="Times New Roman" w:hAnsi="Times New Roman" w:cs="Times New Roman"/>
@@ -3411,6 +3244,7 @@
           <w:ilvl w:val="0"/>
           <w:numId w:val="3"/>
         </w:numPr>
+        <w:ind w:left="720"/>
         <w:rPr>
           <w:rFonts w:ascii="Times New Roman" w:hAnsi="Times New Roman" w:cs="Times New Roman"/>
           <w:b/>
@@ -3509,6 +3343,7 @@
           <w:ilvl w:val="0"/>
           <w:numId w:val="3"/>
         </w:numPr>
+        <w:ind w:left="720"/>
         <w:rPr>
           <w:rFonts w:ascii="Times New Roman" w:hAnsi="Times New Roman" w:cs="Times New Roman"/>
           <w:b/>
@@ -3529,14 +3364,19 @@
     </w:p>
     <w:p>
       <w:pPr>
-        <w:spacing w:before="0" w:after="160" w:line="259" w:lineRule="auto"/>
-        <w:rPr>
-          <w:rFonts w:ascii="Times New Roman" w:hAnsi="Times New Roman" w:cs="Times New Roman"/>
-        </w:rPr>
-      </w:pPr>
-      <w:r>
-        <w:rPr>
-          <w:rFonts w:ascii="Times New Roman" w:hAnsi="Times New Roman" w:cs="Times New Roman"/>
+        <w:spacing w:before="0" w:after="160" w:line="240" w:lineRule="auto"/>
+        <w:jc w:val="both"/>
+        <w:rPr>
+          <w:rFonts w:ascii="Times New Roman" w:hAnsi="Times New Roman" w:cs="Times New Roman"/>
+        </w:rPr>
+      </w:pPr>
+      <w:r>
+        <w:t>The rise of decentralized technologies, combined with the growing demand for accessible and flexible online education, presents new opportunities for enhancing e-learning platforms. Traditional e-learning systems face several persistent challenges, including content ownership, engagement, personalized learning, and the legitimacy of credentials. Leveraging blockchain technology, specifically NFTs (Non-Fungible Tokens) and tokens, offers innovative solutions to these problems, while also addressing the need for scalability and fairness in a decentralized environment.</w:t>
+      </w:r>
+      <w:r>
+        <w:rPr>
+          <w:rFonts w:ascii="Times New Roman" w:hAnsi="Times New Roman" w:cs="Times New Roman"/>
+          <w:b/>
         </w:rPr>
         <w:br w:type="page"/>
       </w:r>
@@ -3548,13 +3388,14 @@
           <w:ilvl w:val="0"/>
           <w:numId w:val="3"/>
         </w:numPr>
+        <w:ind w:left="720"/>
         <w:rPr>
           <w:rFonts w:ascii="Times New Roman" w:hAnsi="Times New Roman" w:cs="Times New Roman"/>
           <w:b/>
           <w:color w:val="000000" w:themeColor="text1"/>
         </w:rPr>
       </w:pPr>
-      <w:bookmarkStart w:id="5" w:name="_Toc178602469"/>
+      <w:bookmarkStart w:id="5" w:name="_Toc178602470"/>
       <w:r>
         <w:rPr>
           <w:rFonts w:ascii="Times New Roman" w:hAnsi="Times New Roman" w:cs="Times New Roman"/>
@@ -3562,17 +3403,459 @@
           <w:color w:val="000000" w:themeColor="text1"/>
         </w:rPr>
         <w:lastRenderedPageBreak/>
-        <w:t>System Design</w:t>
+        <w:t>Methodology</w:t>
       </w:r>
       <w:bookmarkEnd w:id="5"/>
     </w:p>
     <w:p>
       <w:pPr>
+        <w:keepNext/>
         <w:spacing w:before="0" w:after="160" w:line="259" w:lineRule="auto"/>
+      </w:pPr>
+      <w:r>
+        <w:rPr>
+          <w:rFonts w:ascii="Times New Roman" w:hAnsi="Times New Roman" w:cs="Times New Roman"/>
+          <w:noProof/>
+          <w:lang w:val="en-GB" w:eastAsia="en-GB"/>
+        </w:rPr>
+        <w:drawing>
+          <wp:inline distT="0" distB="0" distL="0" distR="0" wp14:anchorId="325DA28E" wp14:editId="4D31F43B">
+            <wp:extent cx="5274310" cy="3933190"/>
+            <wp:effectExtent l="0" t="0" r="0" b="0"/>
+            <wp:docPr id="1038952163" name="Picture 2"/>
+            <wp:cNvGraphicFramePr>
+              <a:graphicFrameLocks xmlns:a="http://schemas.openxmlformats.org/drawingml/2006/main" noChangeAspect="1"/>
+            </wp:cNvGraphicFramePr>
+            <a:graphic xmlns:a="http://schemas.openxmlformats.org/drawingml/2006/main">
+              <a:graphicData uri="http://schemas.openxmlformats.org/drawingml/2006/picture">
+                <pic:pic xmlns:pic="http://schemas.openxmlformats.org/drawingml/2006/picture">
+                  <pic:nvPicPr>
+                    <pic:cNvPr id="1038952163" name="Picture 1038952163"/>
+                    <pic:cNvPicPr/>
+                  </pic:nvPicPr>
+                  <pic:blipFill>
+                    <a:blip r:embed="rId11">
+                      <a:extLst>
+                        <a:ext uri="{28A0092B-C50C-407E-A947-70E740481C1C}">
+                          <a14:useLocalDpi xmlns:a14="http://schemas.microsoft.com/office/drawing/2010/main" val="0"/>
+                        </a:ext>
+                      </a:extLst>
+                    </a:blip>
+                    <a:stretch>
+                      <a:fillRect/>
+                    </a:stretch>
+                  </pic:blipFill>
+                  <pic:spPr>
+                    <a:xfrm>
+                      <a:off x="0" y="0"/>
+                      <a:ext cx="5274310" cy="3933190"/>
+                    </a:xfrm>
+                    <a:prstGeom prst="rect">
+                      <a:avLst/>
+                    </a:prstGeom>
+                  </pic:spPr>
+                </pic:pic>
+              </a:graphicData>
+            </a:graphic>
+          </wp:inline>
+        </w:drawing>
+      </w:r>
+    </w:p>
+    <w:p>
+      <w:pPr>
+        <w:pStyle w:val="Caption"/>
+        <w:jc w:val="center"/>
+        <w:rPr>
+          <w:rFonts w:ascii="Times New Roman" w:hAnsi="Times New Roman" w:cs="Times New Roman"/>
+          <w:i w:val="0"/>
+          <w:iCs w:val="0"/>
+          <w:color w:val="000000" w:themeColor="text1"/>
+          <w:sz w:val="24"/>
+          <w:szCs w:val="24"/>
+        </w:rPr>
+      </w:pPr>
+      <w:r>
+        <w:rPr>
+          <w:rFonts w:ascii="Times New Roman" w:hAnsi="Times New Roman" w:cs="Times New Roman"/>
+          <w:i w:val="0"/>
+          <w:iCs w:val="0"/>
+          <w:color w:val="000000" w:themeColor="text1"/>
+          <w:sz w:val="24"/>
+          <w:szCs w:val="24"/>
+        </w:rPr>
+        <w:t xml:space="preserve">Figure </w:t>
+      </w:r>
+      <w:r>
+        <w:rPr>
+          <w:rFonts w:ascii="Times New Roman" w:hAnsi="Times New Roman" w:cs="Times New Roman"/>
+          <w:i w:val="0"/>
+          <w:iCs w:val="0"/>
+          <w:color w:val="000000" w:themeColor="text1"/>
+          <w:sz w:val="24"/>
+          <w:szCs w:val="24"/>
+        </w:rPr>
+        <w:fldChar w:fldCharType="begin"/>
+      </w:r>
+      <w:r>
+        <w:rPr>
+          <w:rFonts w:ascii="Times New Roman" w:hAnsi="Times New Roman" w:cs="Times New Roman"/>
+          <w:i w:val="0"/>
+          <w:iCs w:val="0"/>
+          <w:color w:val="000000" w:themeColor="text1"/>
+          <w:sz w:val="24"/>
+          <w:szCs w:val="24"/>
+        </w:rPr>
+        <w:instrText xml:space="preserve"> STYLEREF 1 \s </w:instrText>
+      </w:r>
+      <w:r>
+        <w:rPr>
+          <w:rFonts w:ascii="Times New Roman" w:hAnsi="Times New Roman" w:cs="Times New Roman"/>
+          <w:i w:val="0"/>
+          <w:iCs w:val="0"/>
+          <w:color w:val="000000" w:themeColor="text1"/>
+          <w:sz w:val="24"/>
+          <w:szCs w:val="24"/>
+        </w:rPr>
+        <w:fldChar w:fldCharType="separate"/>
+      </w:r>
+      <w:r>
+        <w:rPr>
+          <w:rFonts w:ascii="Times New Roman" w:hAnsi="Times New Roman" w:cs="Times New Roman"/>
+          <w:i w:val="0"/>
+          <w:iCs w:val="0"/>
+          <w:noProof/>
+          <w:color w:val="000000" w:themeColor="text1"/>
+          <w:sz w:val="24"/>
+          <w:szCs w:val="24"/>
+        </w:rPr>
+        <w:t>6</w:t>
+      </w:r>
+      <w:r>
+        <w:rPr>
+          <w:rFonts w:ascii="Times New Roman" w:hAnsi="Times New Roman" w:cs="Times New Roman"/>
+          <w:i w:val="0"/>
+          <w:iCs w:val="0"/>
+          <w:color w:val="000000" w:themeColor="text1"/>
+          <w:sz w:val="24"/>
+          <w:szCs w:val="24"/>
+        </w:rPr>
+        <w:fldChar w:fldCharType="end"/>
+      </w:r>
+      <w:r>
+        <w:rPr>
+          <w:rFonts w:ascii="Times New Roman" w:hAnsi="Times New Roman" w:cs="Times New Roman"/>
+          <w:i w:val="0"/>
+          <w:iCs w:val="0"/>
+          <w:color w:val="000000" w:themeColor="text1"/>
+          <w:sz w:val="24"/>
+          <w:szCs w:val="24"/>
+        </w:rPr>
+        <w:noBreakHyphen/>
+      </w:r>
+      <w:r>
+        <w:rPr>
+          <w:rFonts w:ascii="Times New Roman" w:hAnsi="Times New Roman" w:cs="Times New Roman"/>
+          <w:i w:val="0"/>
+          <w:iCs w:val="0"/>
+          <w:color w:val="000000" w:themeColor="text1"/>
+          <w:sz w:val="24"/>
+          <w:szCs w:val="24"/>
+        </w:rPr>
+        <w:fldChar w:fldCharType="begin"/>
+      </w:r>
+      <w:r>
+        <w:rPr>
+          <w:rFonts w:ascii="Times New Roman" w:hAnsi="Times New Roman" w:cs="Times New Roman"/>
+          <w:i w:val="0"/>
+          <w:iCs w:val="0"/>
+          <w:color w:val="000000" w:themeColor="text1"/>
+          <w:sz w:val="24"/>
+          <w:szCs w:val="24"/>
+        </w:rPr>
+        <w:instrText xml:space="preserve"> SEQ Figure \* ARABIC \s 1 </w:instrText>
+      </w:r>
+      <w:r>
+        <w:rPr>
+          <w:rFonts w:ascii="Times New Roman" w:hAnsi="Times New Roman" w:cs="Times New Roman"/>
+          <w:i w:val="0"/>
+          <w:iCs w:val="0"/>
+          <w:color w:val="000000" w:themeColor="text1"/>
+          <w:sz w:val="24"/>
+          <w:szCs w:val="24"/>
+        </w:rPr>
+        <w:fldChar w:fldCharType="separate"/>
+      </w:r>
+      <w:r>
+        <w:rPr>
+          <w:rFonts w:ascii="Times New Roman" w:hAnsi="Times New Roman" w:cs="Times New Roman"/>
+          <w:i w:val="0"/>
+          <w:iCs w:val="0"/>
+          <w:noProof/>
+          <w:color w:val="000000" w:themeColor="text1"/>
+          <w:sz w:val="24"/>
+          <w:szCs w:val="24"/>
+        </w:rPr>
+        <w:t>1</w:t>
+      </w:r>
+      <w:r>
+        <w:rPr>
+          <w:rFonts w:ascii="Times New Roman" w:hAnsi="Times New Roman" w:cs="Times New Roman"/>
+          <w:i w:val="0"/>
+          <w:iCs w:val="0"/>
+          <w:color w:val="000000" w:themeColor="text1"/>
+          <w:sz w:val="24"/>
+          <w:szCs w:val="24"/>
+        </w:rPr>
+        <w:fldChar w:fldCharType="end"/>
+      </w:r>
+      <w:r>
+        <w:rPr>
+          <w:rFonts w:ascii="Times New Roman" w:hAnsi="Times New Roman" w:cs="Times New Roman"/>
+          <w:i w:val="0"/>
+          <w:iCs w:val="0"/>
+          <w:color w:val="000000" w:themeColor="text1"/>
+          <w:sz w:val="24"/>
+          <w:szCs w:val="24"/>
+        </w:rPr>
+        <w:t>:Spiral Model</w:t>
+      </w:r>
+    </w:p>
+    <w:p>
+      <w:pPr>
+        <w:spacing w:line="360" w:lineRule="auto"/>
+        <w:jc w:val="both"/>
+        <w:rPr>
+          <w:rFonts w:ascii="Times New Roman" w:hAnsi="Times New Roman" w:cs="Times New Roman"/>
+          <w:sz w:val="24"/>
+          <w:szCs w:val="24"/>
+          <w:lang w:val="en-GB" w:eastAsia="en-GB"/>
+        </w:rPr>
+      </w:pPr>
+      <w:bookmarkStart w:id="6" w:name="_Toc178602471"/>
+      <w:r>
+        <w:rPr>
+          <w:rFonts w:ascii="Times New Roman" w:hAnsi="Times New Roman" w:cs="Times New Roman"/>
+          <w:sz w:val="24"/>
+          <w:szCs w:val="24"/>
+          <w:lang w:val="en-GB" w:eastAsia="en-GB"/>
+        </w:rPr>
+        <w:t>The Spiral Model is used in this project. A sophisticated method for developing software, the spiral model offers a framework for taking on challenging tasks and refining and assessing risks iteratively. The model is shown as a spiral, where each loop or phase denotes a different step in the process of evolution. It serves as the foundation for the majority of software development processes, which include planning, risk analysis, engineering, and evaluation.</w:t>
+      </w:r>
+    </w:p>
+    <w:p>
+      <w:pPr>
+        <w:spacing w:line="360" w:lineRule="auto"/>
+        <w:rPr>
+          <w:rFonts w:ascii="Times New Roman" w:hAnsi="Times New Roman" w:cs="Times New Roman"/>
+          <w:color w:val="000000"/>
+          <w:sz w:val="24"/>
+          <w:szCs w:val="24"/>
+          <w:shd w:val="clear" w:color="auto" w:fill="FFFFFF"/>
+        </w:rPr>
+      </w:pPr>
+      <w:r>
+        <w:rPr>
+          <w:rFonts w:ascii="Times New Roman" w:hAnsi="Times New Roman" w:cs="Times New Roman"/>
+          <w:color w:val="000000"/>
+          <w:sz w:val="24"/>
+          <w:szCs w:val="24"/>
+          <w:shd w:val="clear" w:color="auto" w:fill="FFFFFF"/>
+        </w:rPr>
+        <w:t>The phases in Spiral model are: -</w:t>
+      </w:r>
+    </w:p>
+    <w:p>
+      <w:pPr>
+        <w:pStyle w:val="Heading2"/>
+        <w:numPr>
+          <w:ilvl w:val="0"/>
+          <w:numId w:val="15"/>
+        </w:numPr>
+        <w:ind w:left="360"/>
+      </w:pPr>
+      <w:bookmarkStart w:id="7" w:name="_Toc178603526"/>
+      <w:r>
+        <w:t>Planning Phase</w:t>
+      </w:r>
+      <w:bookmarkEnd w:id="7"/>
+      <w:r>
+        <w:t xml:space="preserve"> </w:t>
+      </w:r>
+    </w:p>
+    <w:p>
+      <w:pPr>
+        <w:spacing w:before="0" w:after="0" w:line="360" w:lineRule="auto"/>
+        <w:ind w:left="360"/>
+        <w:jc w:val="both"/>
+        <w:rPr>
+          <w:rFonts w:ascii="Times New Roman" w:eastAsia="Times New Roman" w:hAnsi="Times New Roman" w:cs="Times New Roman"/>
+          <w:sz w:val="24"/>
+          <w:szCs w:val="24"/>
+          <w:lang w:val="en-GB" w:eastAsia="en-GB"/>
+        </w:rPr>
+      </w:pPr>
+      <w:r>
+        <w:rPr>
+          <w:rFonts w:ascii="Times New Roman" w:eastAsia="Times New Roman" w:hAnsi="Times New Roman" w:cs="Times New Roman"/>
+          <w:sz w:val="24"/>
+          <w:szCs w:val="24"/>
+          <w:lang w:val="en-GB" w:eastAsia="en-GB"/>
+        </w:rPr>
+        <w:t>The project's goals, parameters, and extent are specified at the planning phase. In order to determine the resources, deadlines, and deliverables, stakeholders collaborate. In order to create a strong basis for the project, requirements collecting and preliminary feasibility study are also completed during this phase.</w:t>
+      </w:r>
+    </w:p>
+    <w:p>
+      <w:pPr>
+        <w:spacing w:before="0" w:after="0" w:line="360" w:lineRule="auto"/>
+        <w:ind w:left="142"/>
+        <w:rPr>
+          <w:rFonts w:ascii="Times New Roman" w:eastAsia="Times New Roman" w:hAnsi="Times New Roman" w:cs="Times New Roman"/>
+          <w:sz w:val="24"/>
+          <w:szCs w:val="24"/>
+          <w:lang w:val="en-GB" w:eastAsia="en-GB"/>
+        </w:rPr>
+      </w:pPr>
+    </w:p>
+    <w:p>
+      <w:pPr>
+        <w:pStyle w:val="Heading2"/>
+        <w:numPr>
+          <w:ilvl w:val="0"/>
+          <w:numId w:val="15"/>
+        </w:numPr>
+        <w:ind w:left="360"/>
+      </w:pPr>
+      <w:bookmarkStart w:id="8" w:name="_Toc178603527"/>
+      <w:r>
+        <w:lastRenderedPageBreak/>
+        <w:t>Risk Analysis</w:t>
+      </w:r>
+      <w:bookmarkEnd w:id="8"/>
+    </w:p>
+    <w:p>
+      <w:pPr>
+        <w:spacing w:before="0" w:after="0" w:line="360" w:lineRule="auto"/>
+        <w:ind w:left="142"/>
+        <w:rPr>
+          <w:rFonts w:ascii="Times New Roman" w:eastAsia="Times New Roman" w:hAnsi="Times New Roman" w:cs="Times New Roman"/>
+          <w:sz w:val="24"/>
+          <w:szCs w:val="24"/>
+          <w:lang w:val="en-GB" w:eastAsia="en-GB"/>
+        </w:rPr>
+      </w:pPr>
+      <w:r>
+        <w:rPr>
+          <w:rFonts w:ascii="Times New Roman" w:eastAsia="Times New Roman" w:hAnsi="Times New Roman" w:cs="Times New Roman"/>
+          <w:sz w:val="24"/>
+          <w:szCs w:val="24"/>
+          <w:lang w:val="en-GB" w:eastAsia="en-GB"/>
+        </w:rPr>
+        <w:t>The spiral model's most unique characteristic is its risk analysis. Prototypes and models are used in this phase to identify, assess, and mitigate potential risks. To lower the chance of failure, the development team evaluates operational, financial, schedule-related, and technological risks.</w:t>
+      </w:r>
+    </w:p>
+    <w:p>
+      <w:pPr>
+        <w:spacing w:before="0" w:after="0" w:line="360" w:lineRule="auto"/>
+        <w:ind w:left="142"/>
+        <w:rPr>
+          <w:rFonts w:ascii="Times New Roman" w:eastAsia="Times New Roman" w:hAnsi="Times New Roman" w:cs="Times New Roman"/>
+          <w:sz w:val="24"/>
+          <w:szCs w:val="24"/>
+          <w:lang w:val="en-GB" w:eastAsia="en-GB"/>
+        </w:rPr>
+      </w:pPr>
+    </w:p>
+    <w:p>
+      <w:pPr>
+        <w:pStyle w:val="Heading2"/>
+        <w:numPr>
+          <w:ilvl w:val="0"/>
+          <w:numId w:val="15"/>
+        </w:numPr>
+        <w:ind w:left="360"/>
+      </w:pPr>
+      <w:bookmarkStart w:id="9" w:name="_Toc178603528"/>
+      <w:r>
+        <w:t>Engineering</w:t>
+      </w:r>
+      <w:bookmarkEnd w:id="9"/>
+    </w:p>
+    <w:p>
+      <w:pPr>
+        <w:spacing w:before="0" w:after="0" w:line="360" w:lineRule="auto"/>
+        <w:ind w:left="142"/>
+        <w:rPr>
+          <w:rFonts w:ascii="Times New Roman" w:eastAsia="Times New Roman" w:hAnsi="Times New Roman" w:cs="Times New Roman"/>
+          <w:sz w:val="24"/>
+          <w:szCs w:val="24"/>
+          <w:lang w:val="en-GB" w:eastAsia="en-GB"/>
+        </w:rPr>
+      </w:pPr>
+      <w:r>
+        <w:rPr>
+          <w:rFonts w:ascii="Times New Roman" w:eastAsia="Times New Roman" w:hAnsi="Times New Roman" w:cs="Times New Roman"/>
+          <w:sz w:val="24"/>
+          <w:szCs w:val="24"/>
+          <w:lang w:val="en-GB" w:eastAsia="en-GB"/>
+        </w:rPr>
+        <w:t>This is the real development phase, during which system design, testing, and coding are done. The product is built incrementally, with every cycle resulting in a deliverable or prototype that changes with each iteration.</w:t>
+      </w:r>
+    </w:p>
+    <w:p>
+      <w:pPr>
+        <w:spacing w:before="0" w:after="0" w:line="360" w:lineRule="auto"/>
+        <w:ind w:left="142"/>
+        <w:rPr>
+          <w:rFonts w:ascii="Times New Roman" w:eastAsia="Times New Roman" w:hAnsi="Times New Roman" w:cs="Times New Roman"/>
+          <w:sz w:val="24"/>
+          <w:szCs w:val="24"/>
+          <w:lang w:val="en-GB" w:eastAsia="en-GB"/>
+        </w:rPr>
+      </w:pPr>
+    </w:p>
+    <w:p>
+      <w:pPr>
+        <w:pStyle w:val="Heading2"/>
+        <w:numPr>
+          <w:ilvl w:val="0"/>
+          <w:numId w:val="15"/>
+        </w:numPr>
+        <w:ind w:left="360"/>
+      </w:pPr>
+      <w:bookmarkStart w:id="10" w:name="_Toc178603529"/>
+      <w:r>
+        <w:t>Evaluation</w:t>
+      </w:r>
+      <w:bookmarkEnd w:id="10"/>
+    </w:p>
+    <w:p>
+      <w:pPr>
+        <w:spacing w:before="0" w:after="0" w:line="360" w:lineRule="auto"/>
+        <w:ind w:left="142"/>
+        <w:rPr>
+          <w:rFonts w:ascii="Times New Roman" w:eastAsia="Times New Roman" w:hAnsi="Times New Roman" w:cs="Times New Roman"/>
+          <w:sz w:val="24"/>
+          <w:szCs w:val="24"/>
+          <w:lang w:val="en-GB" w:eastAsia="en-GB"/>
+        </w:rPr>
+      </w:pPr>
+      <w:r>
+        <w:rPr>
+          <w:rFonts w:ascii="Times New Roman" w:eastAsia="Times New Roman" w:hAnsi="Times New Roman" w:cs="Times New Roman"/>
+          <w:sz w:val="24"/>
+          <w:szCs w:val="24"/>
+          <w:lang w:val="en-GB" w:eastAsia="en-GB"/>
+        </w:rPr>
+        <w:t>Stakeholders assess the current build or prototype at the end of each cycle. Testers, clients, and end users all provide feedback. In the following iteration, the product might see improvements or adjustments in response to this input. This stage assists in guaranteeing that the product meets the expectations of the user.</w:t>
+      </w:r>
+    </w:p>
+    <w:p>
+      <w:pPr>
+        <w:spacing w:before="0" w:after="160" w:line="259" w:lineRule="auto"/>
         <w:rPr>
           <w:rFonts w:ascii="Times New Roman" w:eastAsiaTheme="majorEastAsia" w:hAnsi="Times New Roman" w:cs="Times New Roman"/>
           <w:b/>
-          <w:color w:val="2E74B5" w:themeColor="accent1" w:themeShade="BF"/>
+          <w:color w:val="000000" w:themeColor="text1"/>
           <w:sz w:val="32"/>
           <w:szCs w:val="32"/>
         </w:rPr>
@@ -3581,6 +3864,7 @@
         <w:rPr>
           <w:rFonts w:ascii="Times New Roman" w:hAnsi="Times New Roman" w:cs="Times New Roman"/>
           <w:b/>
+          <w:color w:val="000000" w:themeColor="text1"/>
         </w:rPr>
         <w:br w:type="page"/>
       </w:r>
@@ -3592,13 +3876,13 @@
           <w:ilvl w:val="0"/>
           <w:numId w:val="3"/>
         </w:numPr>
+        <w:ind w:left="720"/>
         <w:rPr>
           <w:rFonts w:ascii="Times New Roman" w:hAnsi="Times New Roman" w:cs="Times New Roman"/>
           <w:b/>
           <w:color w:val="000000" w:themeColor="text1"/>
         </w:rPr>
       </w:pPr>
-      <w:bookmarkStart w:id="6" w:name="_Toc178602470"/>
       <w:r>
         <w:rPr>
           <w:rFonts w:ascii="Times New Roman" w:hAnsi="Times New Roman" w:cs="Times New Roman"/>
@@ -3606,7 +3890,7 @@
           <w:color w:val="000000" w:themeColor="text1"/>
         </w:rPr>
         <w:lastRenderedPageBreak/>
-        <w:t>Methodology</w:t>
+        <w:t>Project Gantt Chart</w:t>
       </w:r>
       <w:bookmarkEnd w:id="6"/>
     </w:p>
@@ -3617,9 +3901,78 @@
           <w:rFonts w:ascii="Times New Roman" w:hAnsi="Times New Roman" w:cs="Times New Roman"/>
         </w:rPr>
       </w:pPr>
-      <w:r>
-        <w:rPr>
-          <w:rFonts w:ascii="Times New Roman" w:hAnsi="Times New Roman" w:cs="Times New Roman"/>
+    </w:p>
+    <w:p>
+      <w:pPr>
+        <w:spacing w:before="0" w:after="160" w:line="259" w:lineRule="auto"/>
+        <w:rPr>
+          <w:rFonts w:ascii="Times New Roman" w:eastAsiaTheme="majorEastAsia" w:hAnsi="Times New Roman" w:cs="Times New Roman"/>
+          <w:b/>
+          <w:color w:val="000000" w:themeColor="text1"/>
+          <w:sz w:val="32"/>
+          <w:szCs w:val="32"/>
+        </w:rPr>
+      </w:pPr>
+      <w:bookmarkStart w:id="11" w:name="_Toc178602472"/>
+      <w:r>
+        <w:rPr>
+          <w:noProof/>
+          <w:lang w:val="en-GB" w:eastAsia="en-GB"/>
+        </w:rPr>
+        <w:drawing>
+          <wp:inline distT="0" distB="0" distL="0" distR="0" wp14:anchorId="107362B0" wp14:editId="359DB8F4">
+            <wp:extent cx="5391785" cy="2759493"/>
+            <wp:effectExtent l="0" t="0" r="0" b="3175"/>
+            <wp:docPr id="2051533680" name="Picture 3"/>
+            <wp:cNvGraphicFramePr>
+              <a:graphicFrameLocks xmlns:a="http://schemas.openxmlformats.org/drawingml/2006/main" noChangeAspect="1"/>
+            </wp:cNvGraphicFramePr>
+            <a:graphic xmlns:a="http://schemas.openxmlformats.org/drawingml/2006/main">
+              <a:graphicData uri="http://schemas.openxmlformats.org/drawingml/2006/picture">
+                <pic:pic xmlns:pic="http://schemas.openxmlformats.org/drawingml/2006/picture">
+                  <pic:nvPicPr>
+                    <pic:cNvPr id="0" name="Picture 1"/>
+                    <pic:cNvPicPr>
+                      <a:picLocks noChangeAspect="1" noChangeArrowheads="1"/>
+                    </pic:cNvPicPr>
+                  </pic:nvPicPr>
+                  <pic:blipFill>
+                    <a:blip r:embed="rId12">
+                      <a:extLst>
+                        <a:ext uri="{28A0092B-C50C-407E-A947-70E740481C1C}">
+                          <a14:useLocalDpi xmlns:a14="http://schemas.microsoft.com/office/drawing/2010/main" val="0"/>
+                        </a:ext>
+                      </a:extLst>
+                    </a:blip>
+                    <a:srcRect/>
+                    <a:stretch>
+                      <a:fillRect/>
+                    </a:stretch>
+                  </pic:blipFill>
+                  <pic:spPr bwMode="auto">
+                    <a:xfrm>
+                      <a:off x="0" y="0"/>
+                      <a:ext cx="5410790" cy="2769219"/>
+                    </a:xfrm>
+                    <a:prstGeom prst="rect">
+                      <a:avLst/>
+                    </a:prstGeom>
+                    <a:noFill/>
+                    <a:ln>
+                      <a:noFill/>
+                    </a:ln>
+                  </pic:spPr>
+                </pic:pic>
+              </a:graphicData>
+            </a:graphic>
+          </wp:inline>
+        </w:drawing>
+      </w:r>
+      <w:r>
+        <w:rPr>
+          <w:rFonts w:ascii="Times New Roman" w:hAnsi="Times New Roman" w:cs="Times New Roman"/>
+          <w:b/>
+          <w:color w:val="000000" w:themeColor="text1"/>
         </w:rPr>
         <w:br w:type="page"/>
       </w:r>
@@ -3631,13 +3984,13 @@
           <w:ilvl w:val="0"/>
           <w:numId w:val="3"/>
         </w:numPr>
+        <w:ind w:left="720"/>
         <w:rPr>
           <w:rFonts w:ascii="Times New Roman" w:hAnsi="Times New Roman" w:cs="Times New Roman"/>
           <w:b/>
           <w:color w:val="000000" w:themeColor="text1"/>
         </w:rPr>
       </w:pPr>
-      <w:bookmarkStart w:id="7" w:name="_Toc178602471"/>
       <w:r>
         <w:rPr>
           <w:rFonts w:ascii="Times New Roman" w:hAnsi="Times New Roman" w:cs="Times New Roman"/>
@@ -3645,47 +3998,114 @@
           <w:color w:val="000000" w:themeColor="text1"/>
         </w:rPr>
         <w:lastRenderedPageBreak/>
-        <w:t>Project Gantt Chart</w:t>
-      </w:r>
-      <w:bookmarkEnd w:id="7"/>
-    </w:p>
-    <w:p>
-      <w:pPr>
-        <w:spacing w:before="0" w:after="160" w:line="259" w:lineRule="auto"/>
-        <w:rPr>
-          <w:rFonts w:ascii="Times New Roman" w:hAnsi="Times New Roman" w:cs="Times New Roman"/>
-        </w:rPr>
-      </w:pPr>
-      <w:r>
-        <w:rPr>
-          <w:rFonts w:ascii="Times New Roman" w:hAnsi="Times New Roman" w:cs="Times New Roman"/>
-        </w:rPr>
-        <w:br w:type="page"/>
-      </w:r>
-    </w:p>
-    <w:p>
-      <w:pPr>
-        <w:pStyle w:val="Heading1"/>
+        <w:t>Deliverables</w:t>
+      </w:r>
+      <w:bookmarkEnd w:id="11"/>
+    </w:p>
+    <w:p>
+      <w:pPr>
+        <w:pStyle w:val="ListParagraph"/>
         <w:numPr>
           <w:ilvl w:val="0"/>
-          <w:numId w:val="3"/>
+          <w:numId w:val="16"/>
         </w:numPr>
-        <w:rPr>
-          <w:rFonts w:ascii="Times New Roman" w:hAnsi="Times New Roman" w:cs="Times New Roman"/>
-          <w:b/>
-        </w:rPr>
-      </w:pPr>
-      <w:bookmarkStart w:id="8" w:name="_Toc178602472"/>
-      <w:r>
-        <w:rPr>
-          <w:rFonts w:ascii="Times New Roman" w:hAnsi="Times New Roman" w:cs="Times New Roman"/>
-          <w:b/>
-          <w:color w:val="000000" w:themeColor="text1"/>
-        </w:rPr>
-        <w:lastRenderedPageBreak/>
-        <w:t>Deliverables</w:t>
-      </w:r>
-      <w:bookmarkEnd w:id="8"/>
+        <w:spacing w:line="360" w:lineRule="auto"/>
+        <w:jc w:val="both"/>
+        <w:rPr>
+          <w:rFonts w:ascii="Times New Roman" w:hAnsi="Times New Roman" w:cs="Times New Roman"/>
+          <w:sz w:val="24"/>
+          <w:szCs w:val="24"/>
+        </w:rPr>
+      </w:pPr>
+      <w:r>
+        <w:rPr>
+          <w:rFonts w:ascii="Times New Roman" w:hAnsi="Times New Roman" w:cs="Times New Roman"/>
+          <w:sz w:val="24"/>
+          <w:szCs w:val="24"/>
+        </w:rPr>
+        <w:t>System Design: Detailed design specifications for the decentralized learning platform</w:t>
+      </w:r>
+    </w:p>
+    <w:p>
+      <w:pPr>
+        <w:pStyle w:val="ListParagraph"/>
+        <w:numPr>
+          <w:ilvl w:val="0"/>
+          <w:numId w:val="16"/>
+        </w:numPr>
+        <w:spacing w:line="360" w:lineRule="auto"/>
+        <w:jc w:val="both"/>
+        <w:rPr>
+          <w:rFonts w:ascii="Times New Roman" w:hAnsi="Times New Roman" w:cs="Times New Roman"/>
+          <w:sz w:val="24"/>
+          <w:szCs w:val="24"/>
+        </w:rPr>
+      </w:pPr>
+      <w:r>
+        <w:rPr>
+          <w:rFonts w:ascii="Times New Roman" w:hAnsi="Times New Roman" w:cs="Times New Roman"/>
+          <w:sz w:val="24"/>
+          <w:szCs w:val="24"/>
+        </w:rPr>
+        <w:t>Functional Prototype: A working prototype showcasing the key features and functionalities.</w:t>
+      </w:r>
+    </w:p>
+    <w:p>
+      <w:pPr>
+        <w:pStyle w:val="ListParagraph"/>
+        <w:numPr>
+          <w:ilvl w:val="0"/>
+          <w:numId w:val="16"/>
+        </w:numPr>
+        <w:spacing w:line="360" w:lineRule="auto"/>
+        <w:jc w:val="both"/>
+        <w:rPr>
+          <w:rFonts w:ascii="Times New Roman" w:hAnsi="Times New Roman" w:cs="Times New Roman"/>
+          <w:sz w:val="24"/>
+          <w:szCs w:val="24"/>
+        </w:rPr>
+      </w:pPr>
+      <w:r>
+        <w:rPr>
+          <w:rFonts w:ascii="Times New Roman" w:hAnsi="Times New Roman" w:cs="Times New Roman"/>
+          <w:sz w:val="24"/>
+          <w:szCs w:val="24"/>
+        </w:rPr>
+        <w:t>Comprehensive Testing: Thorough testing and evaluation of the platform's performance and user experience.</w:t>
+      </w:r>
+    </w:p>
+    <w:p>
+      <w:pPr>
+        <w:pStyle w:val="ListParagraph"/>
+        <w:numPr>
+          <w:ilvl w:val="0"/>
+          <w:numId w:val="16"/>
+        </w:numPr>
+        <w:spacing w:line="360" w:lineRule="auto"/>
+        <w:jc w:val="both"/>
+        <w:rPr>
+          <w:rFonts w:ascii="Times New Roman" w:hAnsi="Times New Roman" w:cs="Times New Roman"/>
+          <w:sz w:val="24"/>
+          <w:szCs w:val="24"/>
+        </w:rPr>
+      </w:pPr>
+      <w:r>
+        <w:rPr>
+          <w:rFonts w:ascii="Times New Roman" w:hAnsi="Times New Roman" w:cs="Times New Roman"/>
+          <w:sz w:val="24"/>
+          <w:szCs w:val="24"/>
+        </w:rPr>
+        <w:t>Deployment Plan: A detailed plan for the platform's deployment and ongoing maintenance.</w:t>
+      </w:r>
+    </w:p>
+    <w:p>
+      <w:pPr>
+        <w:pStyle w:val="Heading1"/>
+        <w:rPr>
+          <w:rFonts w:ascii="Times New Roman" w:hAnsi="Times New Roman" w:cs="Times New Roman"/>
+          <w:b/>
+        </w:rPr>
+      </w:pPr>
       <w:r>
         <w:rPr>
           <w:rFonts w:ascii="Times New Roman" w:hAnsi="Times New Roman" w:cs="Times New Roman"/>
@@ -3704,52 +4124,9 @@
           <w:szCs w:val="32"/>
         </w:rPr>
       </w:pPr>
-      <w:r>
-        <w:rPr>
-          <w:rFonts w:ascii="Times New Roman" w:hAnsi="Times New Roman" w:cs="Times New Roman"/>
-        </w:rPr>
-        <w:br w:type="page"/>
-      </w:r>
-    </w:p>
-    <w:p>
-      <w:pPr>
-        <w:pStyle w:val="Heading1"/>
-        <w:jc w:val="center"/>
-        <w:rPr>
-          <w:rFonts w:ascii="Times New Roman" w:hAnsi="Times New Roman" w:cs="Times New Roman"/>
-          <w:b/>
-          <w:color w:val="000000" w:themeColor="text1"/>
-        </w:rPr>
-      </w:pPr>
-      <w:bookmarkStart w:id="9" w:name="_Toc178602473"/>
-      <w:r>
-        <w:rPr>
-          <w:rFonts w:ascii="Times New Roman" w:hAnsi="Times New Roman" w:cs="Times New Roman"/>
-          <w:b/>
-          <w:color w:val="000000" w:themeColor="text1"/>
-        </w:rPr>
-        <w:lastRenderedPageBreak/>
-        <w:t>References</w:t>
-      </w:r>
-      <w:bookmarkEnd w:id="9"/>
-    </w:p>
-    <w:p>
-      <w:pPr>
-        <w:spacing w:line="360" w:lineRule="auto"/>
-        <w:jc w:val="center"/>
-        <w:rPr>
-          <w:rFonts w:ascii="Times New Roman" w:hAnsi="Times New Roman" w:cs="Times New Roman"/>
-        </w:rPr>
-      </w:pPr>
-    </w:p>
-    <w:p>
-      <w:pPr>
-        <w:rPr>
-          <w:rFonts w:ascii="Times New Roman" w:hAnsi="Times New Roman" w:cs="Times New Roman"/>
-        </w:rPr>
-      </w:pPr>
     </w:p>
     <w:sectPr>
+      <w:footerReference w:type="default" r:id="rId13"/>
       <w:pgSz w:w="11906" w:h="16838" w:code="9"/>
       <w:pgMar w:top="1440" w:right="1440" w:bottom="1440" w:left="2160" w:header="706" w:footer="706" w:gutter="0"/>
       <w:pgNumType w:start="1"/>
@@ -3802,6 +4179,59 @@
 </file>
 
 <file path=word/footer2.xml><?xml version="1.0" encoding="utf-8"?>
+<w:ftr xmlns:wpc="http://schemas.microsoft.com/office/word/2010/wordprocessingCanvas" xmlns:cx="http://schemas.microsoft.com/office/drawing/2014/chartex" xmlns:cx1="http://schemas.microsoft.com/office/drawing/2015/9/8/chartex" xmlns:cx2="http://schemas.microsoft.com/office/drawing/2015/10/21/chartex" xmlns:cx3="http://schemas.microsoft.com/office/drawing/2016/5/9/chartex" xmlns:cx4="http://schemas.microsoft.com/office/drawing/2016/5/10/chartex" xmlns:cx5="http://schemas.microsoft.com/office/drawing/2016/5/11/chartex" xmlns:cx6="http://schemas.microsoft.com/office/drawing/2016/5/12/chartex" xmlns:cx7="http://schemas.microsoft.com/office/drawing/2016/5/13/chartex" xmlns:cx8="http://schemas.microsoft.com/office/drawing/2016/5/14/chartex" xmlns:mc="http://schemas.openxmlformats.org/markup-compatibility/2006" xmlns:aink="http://schemas.microsoft.com/office/drawing/2016/ink" xmlns:am3d="http://schemas.microsoft.com/office/drawing/2017/model3d" xmlns:o="urn:schemas-microsoft-com:office:office" xmlns:oel="http://schemas.microsoft.com/office/2019/extlst" xmlns:r="http://schemas.openxmlformats.org/officeDocument/2006/relationships" xmlns:m="http://schemas.openxmlformats.org/officeDocument/2006/math" xmlns:v="urn:schemas-microsoft-com:vml" xmlns:wp14="http://schemas.microsoft.com/office/word/2010/wordprocessingDrawing" xmlns:wp="http://schemas.openxmlformats.org/drawingml/2006/wordprocessingDrawing" xmlns:w10="urn:schemas-microsoft-com:office:word" xmlns:w="http://schemas.openxmlformats.org/wordprocessingml/2006/main" xmlns:w14="http://schemas.microsoft.com/office/word/2010/wordml" xmlns:w15="http://schemas.microsoft.com/office/word/2012/wordml" xmlns:w16cex="http://schemas.microsoft.com/office/word/2018/wordml/cex" xmlns:w16cid="http://schemas.microsoft.com/office/word/2016/wordml/cid" xmlns:w16="http://schemas.microsoft.com/office/word/2018/wordml" xmlns:w16du="http://schemas.microsoft.com/office/word/2023/wordml/word16du" xmlns:w16sdtdh="http://schemas.microsoft.com/office/word/2020/wordml/sdtdatahash" xmlns:w16se="http://schemas.microsoft.com/office/word/2015/wordml/symex" xmlns:wpg="http://schemas.microsoft.com/office/word/2010/wordprocessingGroup" xmlns:wpi="http://schemas.microsoft.com/office/word/2010/wordprocessingInk" xmlns:wne="http://schemas.microsoft.com/office/word/2006/wordml" xmlns:wps="http://schemas.microsoft.com/office/word/2010/wordprocessingShape" mc:Ignorable="w14 w15 w16se w16cid w16 w16cex w16sdtdh w16du wp14">
+  <w:sdt>
+    <w:sdtPr>
+      <w:id w:val="1299727701"/>
+      <w:docPartObj>
+        <w:docPartGallery w:val="Page Numbers (Bottom of Page)"/>
+        <w:docPartUnique/>
+      </w:docPartObj>
+    </w:sdtPr>
+    <w:sdtEndPr>
+      <w:rPr>
+        <w:noProof/>
+      </w:rPr>
+    </w:sdtEndPr>
+    <w:sdtContent>
+      <w:p>
+        <w:pPr>
+          <w:pStyle w:val="Footer"/>
+          <w:jc w:val="right"/>
+        </w:pPr>
+        <w:r>
+          <w:fldChar w:fldCharType="begin"/>
+        </w:r>
+        <w:r>
+          <w:instrText xml:space="preserve"> PAGE   \* MERGEFORMAT </w:instrText>
+        </w:r>
+        <w:r>
+          <w:fldChar w:fldCharType="separate"/>
+        </w:r>
+        <w:r>
+          <w:rPr>
+            <w:noProof/>
+          </w:rPr>
+          <w:t>2</w:t>
+        </w:r>
+        <w:r>
+          <w:rPr>
+            <w:noProof/>
+          </w:rPr>
+          <w:fldChar w:fldCharType="end"/>
+        </w:r>
+      </w:p>
+    </w:sdtContent>
+  </w:sdt>
+  <w:p>
+    <w:pPr>
+      <w:pStyle w:val="Footer"/>
+    </w:pPr>
+  </w:p>
+</w:ftr>
+</file>
+
+<file path=word/footer3.xml><?xml version="1.0" encoding="utf-8"?>
 <w:ftr xmlns:wpc="http://schemas.microsoft.com/office/word/2010/wordprocessingCanvas" xmlns:cx="http://schemas.microsoft.com/office/drawing/2014/chartex" xmlns:cx1="http://schemas.microsoft.com/office/drawing/2015/9/8/chartex" xmlns:cx2="http://schemas.microsoft.com/office/drawing/2015/10/21/chartex" xmlns:cx3="http://schemas.microsoft.com/office/drawing/2016/5/9/chartex" xmlns:cx4="http://schemas.microsoft.com/office/drawing/2016/5/10/chartex" xmlns:cx5="http://schemas.microsoft.com/office/drawing/2016/5/11/chartex" xmlns:cx6="http://schemas.microsoft.com/office/drawing/2016/5/12/chartex" xmlns:cx7="http://schemas.microsoft.com/office/drawing/2016/5/13/chartex" xmlns:cx8="http://schemas.microsoft.com/office/drawing/2016/5/14/chartex" xmlns:mc="http://schemas.openxmlformats.org/markup-compatibility/2006" xmlns:aink="http://schemas.microsoft.com/office/drawing/2016/ink" xmlns:am3d="http://schemas.microsoft.com/office/drawing/2017/model3d" xmlns:o="urn:schemas-microsoft-com:office:office" xmlns:oel="http://schemas.microsoft.com/office/2019/extlst" xmlns:r="http://schemas.openxmlformats.org/officeDocument/2006/relationships" xmlns:m="http://schemas.openxmlformats.org/officeDocument/2006/math" xmlns:v="urn:schemas-microsoft-com:vml" xmlns:wp14="http://schemas.microsoft.com/office/word/2010/wordprocessingDrawing" xmlns:wp="http://schemas.openxmlformats.org/drawingml/2006/wordprocessingDrawing" xmlns:w10="urn:schemas-microsoft-com:office:word" xmlns:w="http://schemas.openxmlformats.org/wordprocessingml/2006/main" xmlns:w14="http://schemas.microsoft.com/office/word/2010/wordml" xmlns:w15="http://schemas.microsoft.com/office/word/2012/wordml" xmlns:w16cex="http://schemas.microsoft.com/office/word/2018/wordml/cex" xmlns:w16cid="http://schemas.microsoft.com/office/word/2016/wordml/cid" xmlns:w16="http://schemas.microsoft.com/office/word/2018/wordml" xmlns:w16du="http://schemas.microsoft.com/office/word/2023/wordml/word16du" xmlns:w16sdtdh="http://schemas.microsoft.com/office/word/2020/wordml/sdtdatahash" xmlns:w16se="http://schemas.microsoft.com/office/word/2015/wordml/symex" xmlns:wpg="http://schemas.microsoft.com/office/word/2010/wordprocessingGroup" xmlns:wpi="http://schemas.microsoft.com/office/word/2010/wordprocessingInk" xmlns:wne="http://schemas.microsoft.com/office/word/2006/wordml" xmlns:wps="http://schemas.microsoft.com/office/word/2010/wordprocessingShape" mc:Ignorable="w14 w15 w16se w16cid w16 w16cex w16sdtdh w16du wp14">
   <w:sdt>
     <w:sdtPr>
@@ -4057,6 +4487,294 @@
     </w:lvl>
   </w:abstractNum>
   <w:abstractNum w:abstractNumId="2" w15:restartNumberingAfterBreak="0">
+    <w:nsid w:val="141A6EFE"/>
+    <w:multiLevelType w:val="hybridMultilevel"/>
+    <w:tmpl w:val="75A00ACA"/>
+    <w:lvl w:ilvl="0" w:tplc="6AF8320C">
+      <w:start w:val="1"/>
+      <w:numFmt w:val="decimal"/>
+      <w:lvlText w:val="6.%1"/>
+      <w:lvlJc w:val="left"/>
+      <w:pPr>
+        <w:ind w:left="720" w:hanging="360"/>
+      </w:pPr>
+      <w:rPr>
+        <w:rFonts w:hint="default"/>
+      </w:rPr>
+    </w:lvl>
+    <w:lvl w:ilvl="1" w:tplc="04090019" w:tentative="1">
+      <w:start w:val="1"/>
+      <w:numFmt w:val="lowerLetter"/>
+      <w:lvlText w:val="%2."/>
+      <w:lvlJc w:val="left"/>
+      <w:pPr>
+        <w:ind w:left="1440" w:hanging="360"/>
+      </w:pPr>
+    </w:lvl>
+    <w:lvl w:ilvl="2" w:tplc="0409001B" w:tentative="1">
+      <w:start w:val="1"/>
+      <w:numFmt w:val="lowerRoman"/>
+      <w:lvlText w:val="%3."/>
+      <w:lvlJc w:val="right"/>
+      <w:pPr>
+        <w:ind w:left="2160" w:hanging="180"/>
+      </w:pPr>
+    </w:lvl>
+    <w:lvl w:ilvl="3" w:tplc="0409000F" w:tentative="1">
+      <w:start w:val="1"/>
+      <w:numFmt w:val="decimal"/>
+      <w:lvlText w:val="%4."/>
+      <w:lvlJc w:val="left"/>
+      <w:pPr>
+        <w:ind w:left="2880" w:hanging="360"/>
+      </w:pPr>
+    </w:lvl>
+    <w:lvl w:ilvl="4" w:tplc="04090019" w:tentative="1">
+      <w:start w:val="1"/>
+      <w:numFmt w:val="lowerLetter"/>
+      <w:lvlText w:val="%5."/>
+      <w:lvlJc w:val="left"/>
+      <w:pPr>
+        <w:ind w:left="3600" w:hanging="360"/>
+      </w:pPr>
+    </w:lvl>
+    <w:lvl w:ilvl="5" w:tplc="0409001B" w:tentative="1">
+      <w:start w:val="1"/>
+      <w:numFmt w:val="lowerRoman"/>
+      <w:lvlText w:val="%6."/>
+      <w:lvlJc w:val="right"/>
+      <w:pPr>
+        <w:ind w:left="4320" w:hanging="180"/>
+      </w:pPr>
+    </w:lvl>
+    <w:lvl w:ilvl="6" w:tplc="0409000F" w:tentative="1">
+      <w:start w:val="1"/>
+      <w:numFmt w:val="decimal"/>
+      <w:lvlText w:val="%7."/>
+      <w:lvlJc w:val="left"/>
+      <w:pPr>
+        <w:ind w:left="5040" w:hanging="360"/>
+      </w:pPr>
+    </w:lvl>
+    <w:lvl w:ilvl="7" w:tplc="04090019" w:tentative="1">
+      <w:start w:val="1"/>
+      <w:numFmt w:val="lowerLetter"/>
+      <w:lvlText w:val="%8."/>
+      <w:lvlJc w:val="left"/>
+      <w:pPr>
+        <w:ind w:left="5760" w:hanging="360"/>
+      </w:pPr>
+    </w:lvl>
+    <w:lvl w:ilvl="8" w:tplc="0409001B" w:tentative="1">
+      <w:start w:val="1"/>
+      <w:numFmt w:val="lowerRoman"/>
+      <w:lvlText w:val="%9."/>
+      <w:lvlJc w:val="right"/>
+      <w:pPr>
+        <w:ind w:left="6480" w:hanging="180"/>
+      </w:pPr>
+    </w:lvl>
+  </w:abstractNum>
+  <w:abstractNum w:abstractNumId="3" w15:restartNumberingAfterBreak="0">
+    <w:nsid w:val="23D31864"/>
+    <w:multiLevelType w:val="multilevel"/>
+    <w:tmpl w:val="0409001F"/>
+    <w:lvl w:ilvl="0">
+      <w:start w:val="1"/>
+      <w:numFmt w:val="decimal"/>
+      <w:lvlText w:val="%1."/>
+      <w:lvlJc w:val="left"/>
+      <w:pPr>
+        <w:ind w:left="360" w:hanging="360"/>
+      </w:pPr>
+    </w:lvl>
+    <w:lvl w:ilvl="1">
+      <w:start w:val="1"/>
+      <w:numFmt w:val="decimal"/>
+      <w:lvlText w:val="%1.%2."/>
+      <w:lvlJc w:val="left"/>
+      <w:pPr>
+        <w:ind w:left="792" w:hanging="432"/>
+      </w:pPr>
+    </w:lvl>
+    <w:lvl w:ilvl="2">
+      <w:start w:val="1"/>
+      <w:numFmt w:val="decimal"/>
+      <w:lvlText w:val="%1.%2.%3."/>
+      <w:lvlJc w:val="left"/>
+      <w:pPr>
+        <w:ind w:left="1224" w:hanging="504"/>
+      </w:pPr>
+    </w:lvl>
+    <w:lvl w:ilvl="3">
+      <w:start w:val="1"/>
+      <w:numFmt w:val="decimal"/>
+      <w:lvlText w:val="%1.%2.%3.%4."/>
+      <w:lvlJc w:val="left"/>
+      <w:pPr>
+        <w:ind w:left="1728" w:hanging="648"/>
+      </w:pPr>
+    </w:lvl>
+    <w:lvl w:ilvl="4">
+      <w:start w:val="1"/>
+      <w:numFmt w:val="decimal"/>
+      <w:lvlText w:val="%1.%2.%3.%4.%5."/>
+      <w:lvlJc w:val="left"/>
+      <w:pPr>
+        <w:ind w:left="2232" w:hanging="792"/>
+      </w:pPr>
+    </w:lvl>
+    <w:lvl w:ilvl="5">
+      <w:start w:val="1"/>
+      <w:numFmt w:val="decimal"/>
+      <w:lvlText w:val="%1.%2.%3.%4.%5.%6."/>
+      <w:lvlJc w:val="left"/>
+      <w:pPr>
+        <w:ind w:left="2736" w:hanging="936"/>
+      </w:pPr>
+    </w:lvl>
+    <w:lvl w:ilvl="6">
+      <w:start w:val="1"/>
+      <w:numFmt w:val="decimal"/>
+      <w:lvlText w:val="%1.%2.%3.%4.%5.%6.%7."/>
+      <w:lvlJc w:val="left"/>
+      <w:pPr>
+        <w:ind w:left="3240" w:hanging="1080"/>
+      </w:pPr>
+    </w:lvl>
+    <w:lvl w:ilvl="7">
+      <w:start w:val="1"/>
+      <w:numFmt w:val="decimal"/>
+      <w:lvlText w:val="%1.%2.%3.%4.%5.%6.%7.%8."/>
+      <w:lvlJc w:val="left"/>
+      <w:pPr>
+        <w:ind w:left="3744" w:hanging="1224"/>
+      </w:pPr>
+    </w:lvl>
+    <w:lvl w:ilvl="8">
+      <w:start w:val="1"/>
+      <w:numFmt w:val="decimal"/>
+      <w:lvlText w:val="%1.%2.%3.%4.%5.%6.%7.%8.%9."/>
+      <w:lvlJc w:val="left"/>
+      <w:pPr>
+        <w:ind w:left="4320" w:hanging="1440"/>
+      </w:pPr>
+    </w:lvl>
+  </w:abstractNum>
+  <w:abstractNum w:abstractNumId="4" w15:restartNumberingAfterBreak="0">
+    <w:nsid w:val="2AD15242"/>
+    <w:multiLevelType w:val="hybridMultilevel"/>
+    <w:tmpl w:val="DC5C684E"/>
+    <w:lvl w:ilvl="0" w:tplc="08090001">
+      <w:start w:val="1"/>
+      <w:numFmt w:val="bullet"/>
+      <w:lvlText w:val=""/>
+      <w:lvlJc w:val="left"/>
+      <w:pPr>
+        <w:ind w:left="720" w:hanging="360"/>
+      </w:pPr>
+      <w:rPr>
+        <w:rFonts w:ascii="Symbol" w:hAnsi="Symbol" w:hint="default"/>
+      </w:rPr>
+    </w:lvl>
+    <w:lvl w:ilvl="1" w:tplc="08090003" w:tentative="1">
+      <w:start w:val="1"/>
+      <w:numFmt w:val="bullet"/>
+      <w:lvlText w:val="o"/>
+      <w:lvlJc w:val="left"/>
+      <w:pPr>
+        <w:ind w:left="1440" w:hanging="360"/>
+      </w:pPr>
+      <w:rPr>
+        <w:rFonts w:ascii="Courier New" w:hAnsi="Courier New" w:cs="Courier New" w:hint="default"/>
+      </w:rPr>
+    </w:lvl>
+    <w:lvl w:ilvl="2" w:tplc="08090005" w:tentative="1">
+      <w:start w:val="1"/>
+      <w:numFmt w:val="bullet"/>
+      <w:lvlText w:val=""/>
+      <w:lvlJc w:val="left"/>
+      <w:pPr>
+        <w:ind w:left="2160" w:hanging="360"/>
+      </w:pPr>
+      <w:rPr>
+        <w:rFonts w:ascii="Wingdings" w:hAnsi="Wingdings" w:hint="default"/>
+      </w:rPr>
+    </w:lvl>
+    <w:lvl w:ilvl="3" w:tplc="08090001" w:tentative="1">
+      <w:start w:val="1"/>
+      <w:numFmt w:val="bullet"/>
+      <w:lvlText w:val=""/>
+      <w:lvlJc w:val="left"/>
+      <w:pPr>
+        <w:ind w:left="2880" w:hanging="360"/>
+      </w:pPr>
+      <w:rPr>
+        <w:rFonts w:ascii="Symbol" w:hAnsi="Symbol" w:hint="default"/>
+      </w:rPr>
+    </w:lvl>
+    <w:lvl w:ilvl="4" w:tplc="08090003" w:tentative="1">
+      <w:start w:val="1"/>
+      <w:numFmt w:val="bullet"/>
+      <w:lvlText w:val="o"/>
+      <w:lvlJc w:val="left"/>
+      <w:pPr>
+        <w:ind w:left="3600" w:hanging="360"/>
+      </w:pPr>
+      <w:rPr>
+        <w:rFonts w:ascii="Courier New" w:hAnsi="Courier New" w:cs="Courier New" w:hint="default"/>
+      </w:rPr>
+    </w:lvl>
+    <w:lvl w:ilvl="5" w:tplc="08090005" w:tentative="1">
+      <w:start w:val="1"/>
+      <w:numFmt w:val="bullet"/>
+      <w:lvlText w:val=""/>
+      <w:lvlJc w:val="left"/>
+      <w:pPr>
+        <w:ind w:left="4320" w:hanging="360"/>
+      </w:pPr>
+      <w:rPr>
+        <w:rFonts w:ascii="Wingdings" w:hAnsi="Wingdings" w:hint="default"/>
+      </w:rPr>
+    </w:lvl>
+    <w:lvl w:ilvl="6" w:tplc="08090001" w:tentative="1">
+      <w:start w:val="1"/>
+      <w:numFmt w:val="bullet"/>
+      <w:lvlText w:val=""/>
+      <w:lvlJc w:val="left"/>
+      <w:pPr>
+        <w:ind w:left="5040" w:hanging="360"/>
+      </w:pPr>
+      <w:rPr>
+        <w:rFonts w:ascii="Symbol" w:hAnsi="Symbol" w:hint="default"/>
+      </w:rPr>
+    </w:lvl>
+    <w:lvl w:ilvl="7" w:tplc="08090003" w:tentative="1">
+      <w:start w:val="1"/>
+      <w:numFmt w:val="bullet"/>
+      <w:lvlText w:val="o"/>
+      <w:lvlJc w:val="left"/>
+      <w:pPr>
+        <w:ind w:left="5760" w:hanging="360"/>
+      </w:pPr>
+      <w:rPr>
+        <w:rFonts w:ascii="Courier New" w:hAnsi="Courier New" w:cs="Courier New" w:hint="default"/>
+      </w:rPr>
+    </w:lvl>
+    <w:lvl w:ilvl="8" w:tplc="08090005" w:tentative="1">
+      <w:start w:val="1"/>
+      <w:numFmt w:val="bullet"/>
+      <w:lvlText w:val=""/>
+      <w:lvlJc w:val="left"/>
+      <w:pPr>
+        <w:ind w:left="6480" w:hanging="360"/>
+      </w:pPr>
+      <w:rPr>
+        <w:rFonts w:ascii="Wingdings" w:hAnsi="Wingdings" w:hint="default"/>
+      </w:rPr>
+    </w:lvl>
+  </w:abstractNum>
+  <w:abstractNum w:abstractNumId="5" w15:restartNumberingAfterBreak="0">
     <w:nsid w:val="305B5E70"/>
     <w:multiLevelType w:val="multilevel"/>
     <w:tmpl w:val="0409001F"/>
@@ -4145,7 +4863,120 @@
       </w:pPr>
     </w:lvl>
   </w:abstractNum>
-  <w:abstractNum w:abstractNumId="3" w15:restartNumberingAfterBreak="0">
+  <w:abstractNum w:abstractNumId="6" w15:restartNumberingAfterBreak="0">
+    <w:nsid w:val="34EF629A"/>
+    <w:multiLevelType w:val="hybridMultilevel"/>
+    <w:tmpl w:val="E81E66C6"/>
+    <w:lvl w:ilvl="0" w:tplc="08090001">
+      <w:start w:val="1"/>
+      <w:numFmt w:val="bullet"/>
+      <w:lvlText w:val=""/>
+      <w:lvlJc w:val="left"/>
+      <w:pPr>
+        <w:ind w:left="720" w:hanging="360"/>
+      </w:pPr>
+      <w:rPr>
+        <w:rFonts w:ascii="Symbol" w:hAnsi="Symbol" w:hint="default"/>
+      </w:rPr>
+    </w:lvl>
+    <w:lvl w:ilvl="1" w:tplc="08090003" w:tentative="1">
+      <w:start w:val="1"/>
+      <w:numFmt w:val="bullet"/>
+      <w:lvlText w:val="o"/>
+      <w:lvlJc w:val="left"/>
+      <w:pPr>
+        <w:ind w:left="1440" w:hanging="360"/>
+      </w:pPr>
+      <w:rPr>
+        <w:rFonts w:ascii="Courier New" w:hAnsi="Courier New" w:cs="Courier New" w:hint="default"/>
+      </w:rPr>
+    </w:lvl>
+    <w:lvl w:ilvl="2" w:tplc="08090005" w:tentative="1">
+      <w:start w:val="1"/>
+      <w:numFmt w:val="bullet"/>
+      <w:lvlText w:val=""/>
+      <w:lvlJc w:val="left"/>
+      <w:pPr>
+        <w:ind w:left="2160" w:hanging="360"/>
+      </w:pPr>
+      <w:rPr>
+        <w:rFonts w:ascii="Wingdings" w:hAnsi="Wingdings" w:hint="default"/>
+      </w:rPr>
+    </w:lvl>
+    <w:lvl w:ilvl="3" w:tplc="08090001" w:tentative="1">
+      <w:start w:val="1"/>
+      <w:numFmt w:val="bullet"/>
+      <w:lvlText w:val=""/>
+      <w:lvlJc w:val="left"/>
+      <w:pPr>
+        <w:ind w:left="2880" w:hanging="360"/>
+      </w:pPr>
+      <w:rPr>
+        <w:rFonts w:ascii="Symbol" w:hAnsi="Symbol" w:hint="default"/>
+      </w:rPr>
+    </w:lvl>
+    <w:lvl w:ilvl="4" w:tplc="08090003" w:tentative="1">
+      <w:start w:val="1"/>
+      <w:numFmt w:val="bullet"/>
+      <w:lvlText w:val="o"/>
+      <w:lvlJc w:val="left"/>
+      <w:pPr>
+        <w:ind w:left="3600" w:hanging="360"/>
+      </w:pPr>
+      <w:rPr>
+        <w:rFonts w:ascii="Courier New" w:hAnsi="Courier New" w:cs="Courier New" w:hint="default"/>
+      </w:rPr>
+    </w:lvl>
+    <w:lvl w:ilvl="5" w:tplc="08090005" w:tentative="1">
+      <w:start w:val="1"/>
+      <w:numFmt w:val="bullet"/>
+      <w:lvlText w:val=""/>
+      <w:lvlJc w:val="left"/>
+      <w:pPr>
+        <w:ind w:left="4320" w:hanging="360"/>
+      </w:pPr>
+      <w:rPr>
+        <w:rFonts w:ascii="Wingdings" w:hAnsi="Wingdings" w:hint="default"/>
+      </w:rPr>
+    </w:lvl>
+    <w:lvl w:ilvl="6" w:tplc="08090001" w:tentative="1">
+      <w:start w:val="1"/>
+      <w:numFmt w:val="bullet"/>
+      <w:lvlText w:val=""/>
+      <w:lvlJc w:val="left"/>
+      <w:pPr>
+        <w:ind w:left="5040" w:hanging="360"/>
+      </w:pPr>
+      <w:rPr>
+        <w:rFonts w:ascii="Symbol" w:hAnsi="Symbol" w:hint="default"/>
+      </w:rPr>
+    </w:lvl>
+    <w:lvl w:ilvl="7" w:tplc="08090003" w:tentative="1">
+      <w:start w:val="1"/>
+      <w:numFmt w:val="bullet"/>
+      <w:lvlText w:val="o"/>
+      <w:lvlJc w:val="left"/>
+      <w:pPr>
+        <w:ind w:left="5760" w:hanging="360"/>
+      </w:pPr>
+      <w:rPr>
+        <w:rFonts w:ascii="Courier New" w:hAnsi="Courier New" w:cs="Courier New" w:hint="default"/>
+      </w:rPr>
+    </w:lvl>
+    <w:lvl w:ilvl="8" w:tplc="08090005" w:tentative="1">
+      <w:start w:val="1"/>
+      <w:numFmt w:val="bullet"/>
+      <w:lvlText w:val=""/>
+      <w:lvlJc w:val="left"/>
+      <w:pPr>
+        <w:ind w:left="6480" w:hanging="360"/>
+      </w:pPr>
+      <w:rPr>
+        <w:rFonts w:ascii="Wingdings" w:hAnsi="Wingdings" w:hint="default"/>
+      </w:rPr>
+    </w:lvl>
+  </w:abstractNum>
+  <w:abstractNum w:abstractNumId="7" w15:restartNumberingAfterBreak="0">
     <w:nsid w:val="3C584E08"/>
     <w:multiLevelType w:val="hybridMultilevel"/>
     <w:tmpl w:val="C2282ED0"/>
@@ -4231,7 +5062,7 @@
       </w:pPr>
     </w:lvl>
   </w:abstractNum>
-  <w:abstractNum w:abstractNumId="4" w15:restartNumberingAfterBreak="0">
+  <w:abstractNum w:abstractNumId="8" w15:restartNumberingAfterBreak="0">
     <w:nsid w:val="3CA36EF2"/>
     <w:multiLevelType w:val="multilevel"/>
     <w:tmpl w:val="CB68044A"/>
@@ -4317,7 +5148,7 @@
       </w:pPr>
     </w:lvl>
   </w:abstractNum>
-  <w:abstractNum w:abstractNumId="5" w15:restartNumberingAfterBreak="0">
+  <w:abstractNum w:abstractNumId="9" w15:restartNumberingAfterBreak="0">
     <w:nsid w:val="55642467"/>
     <w:multiLevelType w:val="hybridMultilevel"/>
     <w:tmpl w:val="A85C5642"/>
@@ -4406,7 +5237,7 @@
       </w:pPr>
     </w:lvl>
   </w:abstractNum>
-  <w:abstractNum w:abstractNumId="6" w15:restartNumberingAfterBreak="0">
+  <w:abstractNum w:abstractNumId="10" w15:restartNumberingAfterBreak="0">
     <w:nsid w:val="58B13914"/>
     <w:multiLevelType w:val="hybridMultilevel"/>
     <w:tmpl w:val="2FC85482"/>
@@ -4492,7 +5323,7 @@
       </w:pPr>
     </w:lvl>
   </w:abstractNum>
-  <w:abstractNum w:abstractNumId="7" w15:restartNumberingAfterBreak="0">
+  <w:abstractNum w:abstractNumId="11" w15:restartNumberingAfterBreak="0">
     <w:nsid w:val="5EFC42AE"/>
     <w:multiLevelType w:val="hybridMultilevel"/>
     <w:tmpl w:val="9D262C04"/>
@@ -4578,7 +5409,93 @@
       </w:pPr>
     </w:lvl>
   </w:abstractNum>
-  <w:abstractNum w:abstractNumId="8" w15:restartNumberingAfterBreak="0">
+  <w:abstractNum w:abstractNumId="12" w15:restartNumberingAfterBreak="0">
+    <w:nsid w:val="69C86088"/>
+    <w:multiLevelType w:val="hybridMultilevel"/>
+    <w:tmpl w:val="3E826DD2"/>
+    <w:lvl w:ilvl="0" w:tplc="04090011">
+      <w:start w:val="1"/>
+      <w:numFmt w:val="decimal"/>
+      <w:lvlText w:val="%1)"/>
+      <w:lvlJc w:val="left"/>
+      <w:pPr>
+        <w:ind w:left="720" w:hanging="360"/>
+      </w:pPr>
+    </w:lvl>
+    <w:lvl w:ilvl="1" w:tplc="04090019" w:tentative="1">
+      <w:start w:val="1"/>
+      <w:numFmt w:val="lowerLetter"/>
+      <w:lvlText w:val="%2."/>
+      <w:lvlJc w:val="left"/>
+      <w:pPr>
+        <w:ind w:left="1440" w:hanging="360"/>
+      </w:pPr>
+    </w:lvl>
+    <w:lvl w:ilvl="2" w:tplc="0409001B" w:tentative="1">
+      <w:start w:val="1"/>
+      <w:numFmt w:val="lowerRoman"/>
+      <w:lvlText w:val="%3."/>
+      <w:lvlJc w:val="right"/>
+      <w:pPr>
+        <w:ind w:left="2160" w:hanging="180"/>
+      </w:pPr>
+    </w:lvl>
+    <w:lvl w:ilvl="3" w:tplc="0409000F" w:tentative="1">
+      <w:start w:val="1"/>
+      <w:numFmt w:val="decimal"/>
+      <w:lvlText w:val="%4."/>
+      <w:lvlJc w:val="left"/>
+      <w:pPr>
+        <w:ind w:left="2880" w:hanging="360"/>
+      </w:pPr>
+    </w:lvl>
+    <w:lvl w:ilvl="4" w:tplc="04090019" w:tentative="1">
+      <w:start w:val="1"/>
+      <w:numFmt w:val="lowerLetter"/>
+      <w:lvlText w:val="%5."/>
+      <w:lvlJc w:val="left"/>
+      <w:pPr>
+        <w:ind w:left="3600" w:hanging="360"/>
+      </w:pPr>
+    </w:lvl>
+    <w:lvl w:ilvl="5" w:tplc="0409001B" w:tentative="1">
+      <w:start w:val="1"/>
+      <w:numFmt w:val="lowerRoman"/>
+      <w:lvlText w:val="%6."/>
+      <w:lvlJc w:val="right"/>
+      <w:pPr>
+        <w:ind w:left="4320" w:hanging="180"/>
+      </w:pPr>
+    </w:lvl>
+    <w:lvl w:ilvl="6" w:tplc="0409000F" w:tentative="1">
+      <w:start w:val="1"/>
+      <w:numFmt w:val="decimal"/>
+      <w:lvlText w:val="%7."/>
+      <w:lvlJc w:val="left"/>
+      <w:pPr>
+        <w:ind w:left="5040" w:hanging="360"/>
+      </w:pPr>
+    </w:lvl>
+    <w:lvl w:ilvl="7" w:tplc="04090019" w:tentative="1">
+      <w:start w:val="1"/>
+      <w:numFmt w:val="lowerLetter"/>
+      <w:lvlText w:val="%8."/>
+      <w:lvlJc w:val="left"/>
+      <w:pPr>
+        <w:ind w:left="5760" w:hanging="360"/>
+      </w:pPr>
+    </w:lvl>
+    <w:lvl w:ilvl="8" w:tplc="0409001B" w:tentative="1">
+      <w:start w:val="1"/>
+      <w:numFmt w:val="lowerRoman"/>
+      <w:lvlText w:val="%9."/>
+      <w:lvlJc w:val="right"/>
+      <w:pPr>
+        <w:ind w:left="6480" w:hanging="180"/>
+      </w:pPr>
+    </w:lvl>
+  </w:abstractNum>
+  <w:abstractNum w:abstractNumId="13" w15:restartNumberingAfterBreak="0">
     <w:nsid w:val="6A8D7669"/>
     <w:multiLevelType w:val="hybridMultilevel"/>
     <w:tmpl w:val="BC382910"/>
@@ -4664,7 +5581,7 @@
       </w:pPr>
     </w:lvl>
   </w:abstractNum>
-  <w:abstractNum w:abstractNumId="9" w15:restartNumberingAfterBreak="0">
+  <w:abstractNum w:abstractNumId="14" w15:restartNumberingAfterBreak="0">
     <w:nsid w:val="6B4E5544"/>
     <w:multiLevelType w:val="multilevel"/>
     <w:tmpl w:val="0409001F"/>
@@ -4750,7 +5667,7 @@
       </w:pPr>
     </w:lvl>
   </w:abstractNum>
-  <w:abstractNum w:abstractNumId="10" w15:restartNumberingAfterBreak="0">
+  <w:abstractNum w:abstractNumId="15" w15:restartNumberingAfterBreak="0">
     <w:nsid w:val="7A7D6DDB"/>
     <w:multiLevelType w:val="hybridMultilevel"/>
     <w:tmpl w:val="EF2E7732"/>
@@ -4839,7 +5756,7 @@
       </w:pPr>
     </w:lvl>
   </w:abstractNum>
-  <w:abstractNum w:abstractNumId="11" w15:restartNumberingAfterBreak="0">
+  <w:abstractNum w:abstractNumId="16" w15:restartNumberingAfterBreak="0">
     <w:nsid w:val="7D7A726D"/>
     <w:multiLevelType w:val="multilevel"/>
     <w:tmpl w:val="05D4F0FE"/>
@@ -4929,40 +5846,82 @@
     </w:lvl>
   </w:abstractNum>
   <w:num w:numId="1" w16cid:durableId="1228690175">
-    <w:abstractNumId w:val="6"/>
+    <w:abstractNumId w:val="10"/>
   </w:num>
   <w:num w:numId="2" w16cid:durableId="1269922532">
-    <w:abstractNumId w:val="4"/>
+    <w:abstractNumId w:val="8"/>
   </w:num>
   <w:num w:numId="3" w16cid:durableId="494146177">
-    <w:abstractNumId w:val="11"/>
+    <w:abstractNumId w:val="16"/>
   </w:num>
   <w:num w:numId="4" w16cid:durableId="523861023">
     <w:abstractNumId w:val="0"/>
   </w:num>
   <w:num w:numId="5" w16cid:durableId="1950430594">
-    <w:abstractNumId w:val="2"/>
+    <w:abstractNumId w:val="5"/>
   </w:num>
   <w:num w:numId="6" w16cid:durableId="360320345">
-    <w:abstractNumId w:val="9"/>
+    <w:abstractNumId w:val="14"/>
   </w:num>
   <w:num w:numId="7" w16cid:durableId="1330911291">
-    <w:abstractNumId w:val="10"/>
+    <w:abstractNumId w:val="15"/>
   </w:num>
   <w:num w:numId="8" w16cid:durableId="1850561026">
     <w:abstractNumId w:val="1"/>
   </w:num>
   <w:num w:numId="9" w16cid:durableId="1453210320">
-    <w:abstractNumId w:val="8"/>
+    <w:abstractNumId w:val="13"/>
   </w:num>
   <w:num w:numId="10" w16cid:durableId="1953171555">
+    <w:abstractNumId w:val="11"/>
+  </w:num>
+  <w:num w:numId="11" w16cid:durableId="1948417447">
     <w:abstractNumId w:val="7"/>
   </w:num>
-  <w:num w:numId="11" w16cid:durableId="1948417447">
+  <w:num w:numId="12" w16cid:durableId="1294826763">
+    <w:abstractNumId w:val="9"/>
+  </w:num>
+  <w:num w:numId="13" w16cid:durableId="1800493748">
+    <w:abstractNumId w:val="12"/>
+  </w:num>
+  <w:num w:numId="14" w16cid:durableId="1355883588">
     <w:abstractNumId w:val="3"/>
+    <w:lvlOverride w:ilvl="0">
+      <w:startOverride w:val="1"/>
+    </w:lvlOverride>
+    <w:lvlOverride w:ilvl="1">
+      <w:startOverride w:val="1"/>
+    </w:lvlOverride>
+    <w:lvlOverride w:ilvl="2">
+      <w:startOverride w:val="1"/>
+    </w:lvlOverride>
+    <w:lvlOverride w:ilvl="3">
+      <w:startOverride w:val="1"/>
+    </w:lvlOverride>
+    <w:lvlOverride w:ilvl="4">
+      <w:startOverride w:val="1"/>
+    </w:lvlOverride>
+    <w:lvlOverride w:ilvl="5">
+      <w:startOverride w:val="1"/>
+    </w:lvlOverride>
+    <w:lvlOverride w:ilvl="6">
+      <w:startOverride w:val="1"/>
+    </w:lvlOverride>
+    <w:lvlOverride w:ilvl="7">
+      <w:startOverride w:val="1"/>
+    </w:lvlOverride>
+    <w:lvlOverride w:ilvl="8">
+      <w:startOverride w:val="1"/>
+    </w:lvlOverride>
   </w:num>
-  <w:num w:numId="12" w16cid:durableId="1294826763">
-    <w:abstractNumId w:val="5"/>
+  <w:num w:numId="15" w16cid:durableId="1270820640">
+    <w:abstractNumId w:val="2"/>
+  </w:num>
+  <w:num w:numId="16" w16cid:durableId="1009257400">
+    <w:abstractNumId w:val="4"/>
+  </w:num>
+  <w:num w:numId="17" w16cid:durableId="805246692">
+    <w:abstractNumId w:val="6"/>
   </w:num>
 </w:numbering>
 </file>
@@ -5391,6 +6350,29 @@
       <w:szCs w:val="32"/>
     </w:rPr>
   </w:style>
+  <w:style w:type="paragraph" w:styleId="Heading2">
+    <w:name w:val="heading 2"/>
+    <w:basedOn w:val="Normal"/>
+    <w:next w:val="Normal"/>
+    <w:link w:val="Heading2Char"/>
+    <w:uiPriority w:val="9"/>
+    <w:semiHidden/>
+    <w:unhideWhenUsed/>
+    <w:qFormat/>
+    <w:rsid w:val="003D5774"/>
+    <w:pPr>
+      <w:keepNext/>
+      <w:keepLines/>
+      <w:spacing w:before="40" w:after="0"/>
+      <w:outlineLvl w:val="1"/>
+    </w:pPr>
+    <w:rPr>
+      <w:rFonts w:asciiTheme="majorHAnsi" w:eastAsiaTheme="majorEastAsia" w:hAnsiTheme="majorHAnsi" w:cstheme="majorBidi"/>
+      <w:color w:val="2E74B5" w:themeColor="accent1" w:themeShade="BF"/>
+      <w:sz w:val="26"/>
+      <w:szCs w:val="26"/>
+    </w:rPr>
+  </w:style>
   <w:style w:type="character" w:default="1" w:styleId="DefaultParagraphFont">
     <w:name w:val="Default Paragraph Font"/>
     <w:uiPriority w:val="1"/>
@@ -5555,6 +6537,39 @@
       <w:contextualSpacing/>
     </w:pPr>
   </w:style>
+  <w:style w:type="character" w:customStyle="1" w:styleId="Heading2Char">
+    <w:name w:val="Heading 2 Char"/>
+    <w:basedOn w:val="DefaultParagraphFont"/>
+    <w:link w:val="Heading2"/>
+    <w:uiPriority w:val="9"/>
+    <w:semiHidden/>
+    <w:rsid w:val="003D5774"/>
+    <w:rPr>
+      <w:rFonts w:asciiTheme="majorHAnsi" w:eastAsiaTheme="majorEastAsia" w:hAnsiTheme="majorHAnsi" w:cstheme="majorBidi"/>
+      <w:color w:val="2E74B5" w:themeColor="accent1" w:themeShade="BF"/>
+      <w:sz w:val="26"/>
+      <w:szCs w:val="26"/>
+    </w:rPr>
+  </w:style>
+  <w:style w:type="paragraph" w:styleId="Caption">
+    <w:name w:val="caption"/>
+    <w:basedOn w:val="Normal"/>
+    <w:next w:val="Normal"/>
+    <w:uiPriority w:val="35"/>
+    <w:unhideWhenUsed/>
+    <w:qFormat/>
+    <w:rsid w:val="003D5774"/>
+    <w:pPr>
+      <w:spacing w:before="0" w:line="240" w:lineRule="auto"/>
+    </w:pPr>
+    <w:rPr>
+      <w:i/>
+      <w:iCs/>
+      <w:color w:val="44546A" w:themeColor="text2"/>
+      <w:sz w:val="18"/>
+      <w:szCs w:val="18"/>
+    </w:rPr>
+  </w:style>
 </w:styles>
 </file>
 
@@ -5563,7 +6578,7 @@
   <w:docParts>
     <w:docPart>
       <w:docPartPr>
-        <w:name w:val="0BA365DEA4E54EC09A69A712F240DAED"/>
+        <w:name w:val="4CD40B82B0EE4864B55BE07E4F09773F"/>
         <w:category>
           <w:name w:val="General"/>
           <w:gallery w:val="placeholder"/>
@@ -5574,12 +6589,12 @@
         <w:behaviors>
           <w:behavior w:val="content"/>
         </w:behaviors>
-        <w:guid w:val="{8154DA91-43DD-4416-9F1F-E80DF313F390}"/>
+        <w:guid w:val="{CDC697CE-B466-4FA3-9588-55FEB8BDAEEF}"/>
       </w:docPartPr>
       <w:docPartBody>
         <w:p>
           <w:pPr>
-            <w:pStyle w:val="0BA365DEA4E54EC09A69A712F240DAED"/>
+            <w:pStyle w:val="4CD40B82B0EE4864B55BE07E4F09773F"/>
           </w:pPr>
           <w:r>
             <w:rPr>
@@ -5610,6 +6625,27 @@
     <w:pitch w:val="variable"/>
     <w:sig w:usb0="E0002EFF" w:usb1="C000785B" w:usb2="00000009" w:usb3="00000000" w:csb0="000001FF" w:csb1="00000000"/>
   </w:font>
+  <w:font w:name="Symbol">
+    <w:panose1 w:val="05050102010706020507"/>
+    <w:charset w:val="02"/>
+    <w:family w:val="roman"/>
+    <w:pitch w:val="variable"/>
+    <w:sig w:usb0="00000000" w:usb1="10000000" w:usb2="00000000" w:usb3="00000000" w:csb0="80000000" w:csb1="00000000"/>
+  </w:font>
+  <w:font w:name="Courier New">
+    <w:panose1 w:val="02070309020205020404"/>
+    <w:charset w:val="00"/>
+    <w:family w:val="modern"/>
+    <w:pitch w:val="fixed"/>
+    <w:sig w:usb0="E0002EFF" w:usb1="C0007843" w:usb2="00000009" w:usb3="00000000" w:csb0="000001FF" w:csb1="00000000"/>
+  </w:font>
+  <w:font w:name="Wingdings">
+    <w:panose1 w:val="05000000000000000000"/>
+    <w:charset w:val="02"/>
+    <w:family w:val="auto"/>
+    <w:pitch w:val="variable"/>
+    <w:sig w:usb0="00000000" w:usb1="10000000" w:usb2="00000000" w:usb3="00000000" w:csb0="80000000" w:csb1="00000000"/>
+  </w:font>
   <w:font w:name="Calibri Light">
     <w:panose1 w:val="020F0302020204030204"/>
     <w:charset w:val="00"/>
@@ -5637,10 +6673,13 @@
   <w:rsids>
     <w:rsidRoot w:val="00813169"/>
     <w:rsid w:val="001B33E8"/>
+    <w:rsid w:val="004A28DB"/>
     <w:rsid w:val="00813169"/>
     <w:rsid w:val="00917C0F"/>
     <w:rsid w:val="009462A2"/>
     <w:rsid w:val="00A82A19"/>
+    <w:rsid w:val="00FA320B"/>
+    <w:rsid w:val="00FE7035"/>
   </w:rsids>
   <m:mathPr>
     <m:mathFont m:val="Cambria Math"/>
@@ -6094,7 +7133,7 @@
     <w:basedOn w:val="DefaultParagraphFont"/>
     <w:uiPriority w:val="99"/>
     <w:semiHidden/>
-    <w:rsid w:val="00813169"/>
+    <w:rsid w:val="00FA320B"/>
     <w:rPr>
       <w:color w:val="808080"/>
     </w:rPr>
@@ -6102,6 +7141,14 @@
   <w:style w:type="paragraph" w:customStyle="1" w:styleId="0BA365DEA4E54EC09A69A712F240DAED">
     <w:name w:val="0BA365DEA4E54EC09A69A712F240DAED"/>
     <w:rsid w:val="00813169"/>
+  </w:style>
+  <w:style w:type="paragraph" w:customStyle="1" w:styleId="4CD40B82B0EE4864B55BE07E4F09773F">
+    <w:name w:val="4CD40B82B0EE4864B55BE07E4F09773F"/>
+    <w:rsid w:val="00FA320B"/>
+    <w:rPr>
+      <w:kern w:val="2"/>
+      <w14:ligatures w14:val="standardContextual"/>
+    </w:rPr>
   </w:style>
 </w:styles>
 </file>

</xml_diff>